<commit_message>
fix documentation and ppt
</commit_message>
<xml_diff>
--- a/CV_Management_Documentation.docx
+++ b/CV_Management_Documentation.docx
@@ -44,7 +44,7 @@
                 <v:shape id="_x0000_i1025" type="#_x0000_t75" style="width:88.5pt;height:108.75pt" o:ole="" fillcolor="window">
                   <v:imagedata r:id="rId6" o:title=""/>
                 </v:shape>
-                <o:OLEObject Type="Embed" ProgID="Word.Picture.8" ShapeID="_x0000_i1025" DrawAspect="Content" ObjectID="_1591663446" r:id="rId7"/>
+                <o:OLEObject Type="Embed" ProgID="Word.Picture.8" ShapeID="_x0000_i1025" DrawAspect="Content" ObjectID="_1591687627" r:id="rId7"/>
               </w:object>
             </w:r>
           </w:p>
@@ -352,21 +352,12 @@
           <w:lang w:val="en-US"/>
         </w:rPr>
       </w:pPr>
-      <w:proofErr w:type="spellStart"/>
       <w:r>
         <w:rPr>
           <w:sz w:val="30"/>
           <w:szCs w:val="30"/>
         </w:rPr>
-        <w:t>Велияна</w:t>
-      </w:r>
-      <w:proofErr w:type="spellEnd"/>
-      <w:r>
-        <w:rPr>
-          <w:sz w:val="30"/>
-          <w:szCs w:val="30"/>
-        </w:rPr>
-        <w:t xml:space="preserve"> Терзиева, </w:t>
+        <w:t xml:space="preserve">Велияна Терзиева, </w:t>
       </w:r>
       <w:r>
         <w:rPr>
@@ -1836,7 +1827,6 @@
           <w:szCs w:val="26"/>
         </w:rPr>
       </w:pPr>
-      <w:proofErr w:type="spellStart"/>
       <w:r>
         <w:rPr>
           <w:sz w:val="26"/>
@@ -1853,7 +1843,6 @@
         </w:rPr>
         <w:t>cript</w:t>
       </w:r>
-      <w:proofErr w:type="spellEnd"/>
     </w:p>
     <w:p>
       <w:pPr>
@@ -1995,7 +1984,6 @@
           <w:szCs w:val="26"/>
         </w:rPr>
       </w:pPr>
-      <w:proofErr w:type="spellStart"/>
       <w:r>
         <w:rPr>
           <w:sz w:val="26"/>
@@ -2012,7 +2000,6 @@
         </w:rPr>
         <w:t>ootstrap</w:t>
       </w:r>
-      <w:proofErr w:type="spellEnd"/>
     </w:p>
     <w:p>
       <w:pPr>
@@ -2028,7 +2015,6 @@
         </w:rPr>
         <w:t xml:space="preserve">Всички описани библиотеки са достъпни за изтегляне през </w:t>
       </w:r>
-      <w:proofErr w:type="spellStart"/>
       <w:r>
         <w:rPr>
           <w:b/>
@@ -2038,7 +2024,6 @@
         </w:rPr>
         <w:t>npm</w:t>
       </w:r>
-      <w:proofErr w:type="spellEnd"/>
       <w:r>
         <w:rPr>
           <w:sz w:val="26"/>
@@ -2366,25 +2351,7 @@
           <w:szCs w:val="26"/>
           <w:lang w:val="en-US"/>
         </w:rPr>
-        <w:t>GET /</w:t>
-      </w:r>
-      <w:proofErr w:type="spellStart"/>
-      <w:r>
-        <w:rPr>
-          <w:sz w:val="26"/>
-          <w:szCs w:val="26"/>
-          <w:lang w:val="en-US"/>
-        </w:rPr>
-        <w:t>api</w:t>
-      </w:r>
-      <w:proofErr w:type="spellEnd"/>
-      <w:r>
-        <w:rPr>
-          <w:sz w:val="26"/>
-          <w:szCs w:val="26"/>
-          <w:lang w:val="en-US"/>
-        </w:rPr>
-        <w:t xml:space="preserve">/users – </w:t>
+        <w:t xml:space="preserve">GET /api/users – </w:t>
       </w:r>
       <w:r>
         <w:rPr>
@@ -2413,53 +2380,7 @@
           <w:szCs w:val="26"/>
           <w:lang w:val="en-US"/>
         </w:rPr>
-        <w:t>GET /</w:t>
-      </w:r>
-      <w:proofErr w:type="spellStart"/>
-      <w:r>
-        <w:rPr>
-          <w:sz w:val="26"/>
-          <w:szCs w:val="26"/>
-          <w:lang w:val="en-US"/>
-        </w:rPr>
-        <w:t>api</w:t>
-      </w:r>
-      <w:proofErr w:type="spellEnd"/>
-      <w:r>
-        <w:rPr>
-          <w:sz w:val="26"/>
-          <w:szCs w:val="26"/>
-          <w:lang w:val="en-US"/>
-        </w:rPr>
-        <w:t>/</w:t>
-      </w:r>
-      <w:proofErr w:type="spellStart"/>
-      <w:r>
-        <w:rPr>
-          <w:sz w:val="26"/>
-          <w:szCs w:val="26"/>
-          <w:lang w:val="en-US"/>
-        </w:rPr>
-        <w:t>users</w:t>
-      </w:r>
-      <w:proofErr w:type="gramStart"/>
-      <w:r>
-        <w:rPr>
-          <w:sz w:val="26"/>
-          <w:szCs w:val="26"/>
-          <w:lang w:val="en-US"/>
-        </w:rPr>
-        <w:t>?name</w:t>
-      </w:r>
-      <w:proofErr w:type="spellEnd"/>
-      <w:proofErr w:type="gramEnd"/>
-      <w:r>
-        <w:rPr>
-          <w:sz w:val="26"/>
-          <w:szCs w:val="26"/>
-          <w:lang w:val="en-US"/>
-        </w:rPr>
-        <w:t xml:space="preserve">={\\d+} – </w:t>
+        <w:t xml:space="preserve">GET /api/users?name={\\d+} – </w:t>
       </w:r>
       <w:r>
         <w:rPr>
@@ -2488,43 +2409,7 @@
           <w:szCs w:val="26"/>
           <w:lang w:val="en-US"/>
         </w:rPr>
-        <w:t>GET /</w:t>
-      </w:r>
-      <w:proofErr w:type="spellStart"/>
-      <w:r>
-        <w:rPr>
-          <w:sz w:val="26"/>
-          <w:szCs w:val="26"/>
-          <w:lang w:val="en-US"/>
-        </w:rPr>
-        <w:t>api</w:t>
-      </w:r>
-      <w:proofErr w:type="spellEnd"/>
-      <w:r>
-        <w:rPr>
-          <w:sz w:val="26"/>
-          <w:szCs w:val="26"/>
-          <w:lang w:val="en-US"/>
-        </w:rPr>
-        <w:t>/users</w:t>
-      </w:r>
-      <w:proofErr w:type="gramStart"/>
-      <w:r>
-        <w:rPr>
-          <w:sz w:val="26"/>
-          <w:szCs w:val="26"/>
-          <w:lang w:val="en-US"/>
-        </w:rPr>
-        <w:t>/{</w:t>
-      </w:r>
-      <w:proofErr w:type="gramEnd"/>
-      <w:r>
-        <w:rPr>
-          <w:sz w:val="26"/>
-          <w:szCs w:val="26"/>
-          <w:lang w:val="en-US"/>
-        </w:rPr>
-        <w:t xml:space="preserve">{id}} – </w:t>
+        <w:t xml:space="preserve">GET /api/users/{{id}} – </w:t>
       </w:r>
       <w:r>
         <w:rPr>
@@ -2553,27 +2438,8 @@
           <w:szCs w:val="26"/>
           <w:lang w:val="en-US"/>
         </w:rPr>
-        <w:t>GET /</w:t>
-      </w:r>
-      <w:proofErr w:type="spellStart"/>
-      <w:r>
-        <w:rPr>
-          <w:sz w:val="26"/>
-          <w:szCs w:val="26"/>
-          <w:lang w:val="en-US"/>
-        </w:rPr>
-        <w:t>api</w:t>
-      </w:r>
-      <w:proofErr w:type="spellEnd"/>
-      <w:r>
-        <w:rPr>
-          <w:sz w:val="26"/>
-          <w:szCs w:val="26"/>
-          <w:lang w:val="en-US"/>
-        </w:rPr>
-        <w:t>/users</w:t>
-      </w:r>
-      <w:proofErr w:type="gramStart"/>
+        <w:t>GET /api/users</w:t>
+      </w:r>
       <w:r>
         <w:rPr>
           <w:sz w:val="26"/>
@@ -2587,16 +2453,7 @@
           <w:szCs w:val="26"/>
           <w:lang w:val="en-US"/>
         </w:rPr>
-        <w:t>email</w:t>
-      </w:r>
-      <w:proofErr w:type="gramEnd"/>
-      <w:r>
-        <w:rPr>
-          <w:sz w:val="26"/>
-          <w:szCs w:val="26"/>
-          <w:lang w:val="en-US"/>
-        </w:rPr>
-        <w:t xml:space="preserve">={\\d+}&amp;password={\\d+} – </w:t>
+        <w:t xml:space="preserve">email={\\d+}&amp;password={\\d+} – </w:t>
       </w:r>
       <w:r>
         <w:rPr>
@@ -2625,25 +2482,7 @@
           <w:szCs w:val="26"/>
           <w:lang w:val="en-US"/>
         </w:rPr>
-        <w:t>POST /</w:t>
-      </w:r>
-      <w:proofErr w:type="spellStart"/>
-      <w:r>
-        <w:rPr>
-          <w:sz w:val="26"/>
-          <w:szCs w:val="26"/>
-          <w:lang w:val="en-US"/>
-        </w:rPr>
-        <w:t>api</w:t>
-      </w:r>
-      <w:proofErr w:type="spellEnd"/>
-      <w:r>
-        <w:rPr>
-          <w:sz w:val="26"/>
-          <w:szCs w:val="26"/>
-          <w:lang w:val="en-US"/>
-        </w:rPr>
-        <w:t xml:space="preserve">/users – </w:t>
+        <w:t xml:space="preserve">POST /api/users – </w:t>
       </w:r>
       <w:r>
         <w:rPr>
@@ -2672,25 +2511,7 @@
           <w:szCs w:val="26"/>
           <w:lang w:val="en-US"/>
         </w:rPr>
-        <w:t>PUT /</w:t>
-      </w:r>
-      <w:proofErr w:type="spellStart"/>
-      <w:r>
-        <w:rPr>
-          <w:sz w:val="26"/>
-          <w:szCs w:val="26"/>
-          <w:lang w:val="en-US"/>
-        </w:rPr>
-        <w:t>api</w:t>
-      </w:r>
-      <w:proofErr w:type="spellEnd"/>
-      <w:r>
-        <w:rPr>
-          <w:sz w:val="26"/>
-          <w:szCs w:val="26"/>
-          <w:lang w:val="en-US"/>
-        </w:rPr>
-        <w:t xml:space="preserve">/users – </w:t>
+        <w:t xml:space="preserve">PUT /api/users – </w:t>
       </w:r>
       <w:r>
         <w:rPr>
@@ -2765,23 +2586,13 @@
         </w:rPr>
         <w:t xml:space="preserve">, поддържа </w:t>
       </w:r>
-      <w:proofErr w:type="spellStart"/>
-      <w:r>
-        <w:rPr>
-          <w:sz w:val="26"/>
-          <w:szCs w:val="26"/>
-          <w:lang w:val="en-US"/>
-        </w:rPr>
-        <w:t>npm</w:t>
-      </w:r>
-      <w:proofErr w:type="spellEnd"/>
-      <w:r>
-        <w:rPr>
-          <w:sz w:val="26"/>
-          <w:szCs w:val="26"/>
-          <w:lang w:val="en-US"/>
-        </w:rPr>
-        <w:t xml:space="preserve"> package manager</w:t>
+      <w:r>
+        <w:rPr>
+          <w:sz w:val="26"/>
+          <w:szCs w:val="26"/>
+          <w:lang w:val="en-US"/>
+        </w:rPr>
+        <w:t>npm package manager</w:t>
       </w:r>
       <w:r>
         <w:rPr>
@@ -2811,7 +2622,6 @@
         </w:rPr>
         <w:t xml:space="preserve"> папката на проекта и да изпълни командата </w:t>
       </w:r>
-      <w:proofErr w:type="spellStart"/>
       <w:r>
         <w:rPr>
           <w:i/>
@@ -2819,9 +2629,8 @@
           <w:szCs w:val="26"/>
           <w:lang w:val="en-US"/>
         </w:rPr>
-        <w:t>npm</w:t>
-      </w:r>
-      <w:proofErr w:type="spellEnd"/>
+        <w:t xml:space="preserve">npm </w:t>
+      </w:r>
       <w:r>
         <w:rPr>
           <w:i/>
@@ -2829,75 +2638,55 @@
           <w:szCs w:val="26"/>
           <w:lang w:val="en-US"/>
         </w:rPr>
+        <w:t>start</w:t>
+      </w:r>
+      <w:r>
+        <w:rPr>
+          <w:sz w:val="26"/>
+          <w:szCs w:val="26"/>
+          <w:lang w:val="en-US"/>
+        </w:rPr>
+        <w:t xml:space="preserve">. </w:t>
+      </w:r>
+      <w:r>
+        <w:rPr>
+          <w:sz w:val="26"/>
+          <w:szCs w:val="26"/>
+        </w:rPr>
+        <w:t xml:space="preserve">За конфигуриране на разработената система се използва </w:t>
+      </w:r>
+      <w:r>
+        <w:rPr>
+          <w:i/>
+          <w:sz w:val="26"/>
+          <w:szCs w:val="26"/>
+          <w:lang w:val="en-US"/>
+        </w:rPr>
+        <w:t>Angular packaging</w:t>
+      </w:r>
+      <w:r>
+        <w:rPr>
+          <w:sz w:val="26"/>
+          <w:szCs w:val="26"/>
+          <w:lang w:val="en-US"/>
+        </w:rPr>
         <w:t xml:space="preserve"> </w:t>
       </w:r>
       <w:r>
         <w:rPr>
+          <w:sz w:val="26"/>
+          <w:szCs w:val="26"/>
+        </w:rPr>
+        <w:t xml:space="preserve">и </w:t>
+      </w:r>
+      <w:r>
+        <w:rPr>
           <w:i/>
           <w:sz w:val="26"/>
           <w:szCs w:val="26"/>
           <w:lang w:val="en-US"/>
         </w:rPr>
-        <w:t>start</w:t>
-      </w:r>
-      <w:r>
-        <w:rPr>
-          <w:sz w:val="26"/>
-          <w:szCs w:val="26"/>
-          <w:lang w:val="en-US"/>
-        </w:rPr>
-        <w:t xml:space="preserve">. </w:t>
-      </w:r>
-      <w:r>
-        <w:rPr>
-          <w:sz w:val="26"/>
-          <w:szCs w:val="26"/>
-        </w:rPr>
-        <w:t xml:space="preserve">За конфигуриране на разработената система се използва </w:t>
-      </w:r>
-      <w:r>
-        <w:rPr>
-          <w:i/>
-          <w:sz w:val="26"/>
-          <w:szCs w:val="26"/>
-          <w:lang w:val="en-US"/>
-        </w:rPr>
-        <w:t>Angular packaging</w:t>
-      </w:r>
-      <w:r>
-        <w:rPr>
-          <w:sz w:val="26"/>
-          <w:szCs w:val="26"/>
-          <w:lang w:val="en-US"/>
-        </w:rPr>
-        <w:t xml:space="preserve"> </w:t>
-      </w:r>
-      <w:r>
-        <w:rPr>
-          <w:sz w:val="26"/>
-          <w:szCs w:val="26"/>
-        </w:rPr>
-        <w:t xml:space="preserve">и </w:t>
-      </w:r>
-      <w:proofErr w:type="spellStart"/>
-      <w:r>
-        <w:rPr>
-          <w:i/>
-          <w:sz w:val="26"/>
-          <w:szCs w:val="26"/>
-          <w:lang w:val="en-US"/>
-        </w:rPr>
-        <w:t>npm</w:t>
-      </w:r>
-      <w:proofErr w:type="spellEnd"/>
-      <w:r>
-        <w:rPr>
-          <w:i/>
-          <w:sz w:val="26"/>
-          <w:szCs w:val="26"/>
-          <w:lang w:val="en-US"/>
-        </w:rPr>
-        <w:t xml:space="preserve"> package manager</w:t>
+        <w:t>npm package manager</w:t>
       </w:r>
       <w:r>
         <w:rPr>
@@ -3636,7 +3425,74 @@
           <w:sz w:val="26"/>
           <w:szCs w:val="26"/>
         </w:rPr>
-        <w:t>осъществяване на директна комуникация в системата както между отделните потребители, така и между управители на фирми и даден потребител).</w:t>
+        <w:t>осъществяване на директна комуникация в системата както между отделните потребители, така и между управители на фирми и даден потребител</w:t>
+      </w:r>
+      <w:r>
+        <w:rPr>
+          <w:sz w:val="26"/>
+          <w:szCs w:val="26"/>
+          <w:lang w:val="en-US"/>
+        </w:rPr>
+        <w:t xml:space="preserve">, </w:t>
+      </w:r>
+      <w:r>
+        <w:rPr>
+          <w:sz w:val="26"/>
+          <w:szCs w:val="26"/>
+        </w:rPr>
+        <w:t xml:space="preserve">ескспортиране на </w:t>
+      </w:r>
+      <w:r>
+        <w:rPr>
+          <w:sz w:val="26"/>
+          <w:szCs w:val="26"/>
+          <w:lang w:val="en-US"/>
+        </w:rPr>
+        <w:t xml:space="preserve">CV </w:t>
+      </w:r>
+      <w:r>
+        <w:rPr>
+          <w:sz w:val="26"/>
+          <w:szCs w:val="26"/>
+        </w:rPr>
+        <w:t xml:space="preserve">в </w:t>
+      </w:r>
+      <w:r>
+        <w:rPr>
+          <w:sz w:val="26"/>
+          <w:szCs w:val="26"/>
+          <w:lang w:val="en-US"/>
+        </w:rPr>
+        <w:t xml:space="preserve">pdf </w:t>
+      </w:r>
+      <w:r>
+        <w:rPr>
+          <w:sz w:val="26"/>
+          <w:szCs w:val="26"/>
+        </w:rPr>
+        <w:t xml:space="preserve">или </w:t>
+      </w:r>
+      <w:r>
+        <w:rPr>
+          <w:sz w:val="26"/>
+          <w:szCs w:val="26"/>
+          <w:lang w:val="en-US"/>
+        </w:rPr>
+        <w:t xml:space="preserve">docx </w:t>
+      </w:r>
+      <w:r>
+        <w:rPr>
+          <w:sz w:val="26"/>
+          <w:szCs w:val="26"/>
+        </w:rPr>
+        <w:t>формат</w:t>
+      </w:r>
+      <w:r>
+        <w:rPr>
+          <w:sz w:val="26"/>
+          <w:szCs w:val="26"/>
+        </w:rPr>
+        <w:t>).</w:t>
       </w:r>
     </w:p>
     <w:p>
@@ -4340,7 +4196,7 @@
       <w:lvlText w:val=""/>
       <w:lvlJc w:val="left"/>
       <w:pPr>
-        <w:ind w:left="750" w:hanging="360"/>
+        <w:ind w:left="644" w:hanging="360"/>
       </w:pPr>
       <w:rPr>
         <w:rFonts w:ascii="Symbol" w:hAnsi="Symbol" w:hint="default"/>
@@ -5420,7 +5276,7 @@
 </file>
 
 <file path=customXml/itemProps1.xml><?xml version="1.0" encoding="utf-8"?>
-<ds:datastoreItem xmlns:ds="http://schemas.openxmlformats.org/officeDocument/2006/customXml" ds:itemID="{6B6659D6-B64E-4DD8-BD5C-543DA6D16CA7}">
+<ds:datastoreItem xmlns:ds="http://schemas.openxmlformats.org/officeDocument/2006/customXml" ds:itemID="{CB48E2A3-2C94-4236-BAAF-D6E37E2F1CDF}">
   <ds:schemaRefs>
     <ds:schemaRef ds:uri="http://schemas.openxmlformats.org/officeDocument/2006/bibliography"/>
   </ds:schemaRefs>

</xml_diff>